<commit_message>
FINALIZANDO A FINALIZAÇÃO DE PYTHON
</commit_message>
<xml_diff>
--- a/Sprint 4/COMPUTATIONAL THINKING USING PYTHON/SALESFORCE DIRECTIONS - SPRINT 3.docx
+++ b/Sprint 4/COMPUTATIONAL THINKING USING PYTHON/SALESFORCE DIRECTIONS - SPRINT 3.docx
@@ -257,8 +257,6 @@
           <w:rFonts w:ascii="Arial" w:hAnsi="Arial" w:cs="Arial"/>
         </w:rPr>
       </w:pPr>
-      <w:bookmarkStart w:id="0" w:name="_GoBack"/>
-      <w:bookmarkEnd w:id="0"/>
     </w:p>
     <w:sdt>
       <w:sdtPr>
@@ -552,7 +550,7 @@
           <w:rFonts w:ascii="Arial" w:hAnsi="Arial" w:cs="Arial"/>
         </w:rPr>
       </w:pPr>
-      <w:bookmarkStart w:id="1" w:name="_Toc166749576"/>
+      <w:bookmarkStart w:id="0" w:name="_Toc166749576"/>
       <w:r>
         <w:rPr>
           <w:rFonts w:ascii="Arial" w:hAnsi="Arial" w:cs="Arial"/>
@@ -560,7 +558,7 @@
         <w:lastRenderedPageBreak/>
         <w:t>Objetivo e escopo do projeto</w:t>
       </w:r>
-      <w:bookmarkEnd w:id="1"/>
+      <w:bookmarkEnd w:id="0"/>
     </w:p>
     <w:p>
       <w:pPr>
@@ -680,24 +678,43 @@
       <w:pPr>
         <w:rPr>
           <w:rFonts w:ascii="Arial" w:hAnsi="Arial" w:cs="Arial"/>
-        </w:rPr>
-      </w:pPr>
+          <w:b/>
+          <w:sz w:val="24"/>
+          <w:szCs w:val="24"/>
+        </w:rPr>
+      </w:pPr>
+      <w:r>
+        <w:rPr>
+          <w:rFonts w:ascii="Arial" w:hAnsi="Arial" w:cs="Arial"/>
+          <w:b/>
+          <w:sz w:val="24"/>
+          <w:szCs w:val="24"/>
+        </w:rPr>
+        <w:t>IMPORTANTE: mude o user e password no projeto, para os dados de acesso ao seu banco de dados oracle.</w:t>
+      </w:r>
     </w:p>
     <w:p>
       <w:pPr>
+        <w:rPr>
+          <w:rFonts w:ascii="Arial" w:hAnsi="Arial" w:cs="Arial"/>
+        </w:rPr>
+      </w:pPr>
+    </w:p>
+    <w:p>
+      <w:pPr>
         <w:pStyle w:val="Heading1"/>
         <w:rPr>
           <w:rFonts w:ascii="Arial" w:hAnsi="Arial" w:cs="Arial"/>
         </w:rPr>
       </w:pPr>
-      <w:bookmarkStart w:id="2" w:name="_Toc166749577"/>
+      <w:bookmarkStart w:id="1" w:name="_Toc166749577"/>
       <w:r>
         <w:rPr>
           <w:rFonts w:ascii="Arial" w:hAnsi="Arial" w:cs="Arial"/>
         </w:rPr>
         <w:t>Descrição das Funcionalidades</w:t>
       </w:r>
-      <w:bookmarkEnd w:id="2"/>
+      <w:bookmarkEnd w:id="1"/>
     </w:p>
     <w:p>
       <w:pPr>
@@ -849,64 +866,40 @@
           <w:rFonts w:ascii="Arial" w:hAnsi="Arial" w:cs="Arial"/>
         </w:rPr>
       </w:pPr>
-      <w:bookmarkStart w:id="3" w:name="_Toc166749578"/>
+      <w:bookmarkStart w:id="2" w:name="_Toc166749578"/>
       <w:r>
         <w:rPr>
           <w:rFonts w:ascii="Arial" w:hAnsi="Arial" w:cs="Arial"/>
         </w:rPr>
         <w:t>Scripts de criação de tabelas</w:t>
       </w:r>
-      <w:bookmarkEnd w:id="3"/>
+      <w:bookmarkEnd w:id="2"/>
     </w:p>
     <w:p/>
     <w:p>
       <w:pPr>
-        <w:spacing w:after="0"/>
-        <w:rPr>
-          <w:rFonts w:ascii="Arial" w:hAnsi="Arial" w:cs="Arial"/>
-          <w:sz w:val="24"/>
-          <w:szCs w:val="24"/>
-          <w:lang w:val="en-US"/>
-        </w:rPr>
-      </w:pPr>
+        <w:rPr>
+          <w:rFonts w:ascii="Arial" w:hAnsi="Arial" w:cs="Arial"/>
+          <w:sz w:val="24"/>
+          <w:szCs w:val="24"/>
+        </w:rPr>
+      </w:pPr>
+      <w:bookmarkStart w:id="3" w:name="_GoBack"/>
       <w:r>
         <w:rPr>
           <w:rFonts w:ascii="Arial" w:hAnsi="Arial" w:cs="Arial"/>
           <w:sz w:val="24"/>
           <w:szCs w:val="24"/>
-          <w:lang w:val="en-US"/>
-        </w:rPr>
-        <w:t xml:space="preserve">CREATE TABLE </w:t>
-      </w:r>
-      <w:proofErr w:type="spellStart"/>
-      <w:r>
-        <w:rPr>
-          <w:rFonts w:ascii="Arial" w:hAnsi="Arial" w:cs="Arial"/>
-          <w:sz w:val="24"/>
-          <w:szCs w:val="24"/>
-          <w:lang w:val="en-US"/>
-        </w:rPr>
-        <w:t>ch_cliente</w:t>
-      </w:r>
-      <w:proofErr w:type="spellEnd"/>
-      <w:r>
-        <w:rPr>
-          <w:rFonts w:ascii="Arial" w:hAnsi="Arial" w:cs="Arial"/>
-          <w:sz w:val="24"/>
-          <w:szCs w:val="24"/>
-          <w:lang w:val="en-US"/>
-        </w:rPr>
-        <w:t xml:space="preserve"> (</w:t>
+        </w:rPr>
+        <w:t>Um arquivo sql está adicionado no arquivo .zip enviado, para criação da tabela assim como alguns inserts para popular a mesma.</w:t>
       </w:r>
     </w:p>
     <w:p>
       <w:pPr>
-        <w:spacing w:after="0"/>
-        <w:rPr>
-          <w:rFonts w:ascii="Arial" w:hAnsi="Arial" w:cs="Arial"/>
-          <w:sz w:val="24"/>
-          <w:szCs w:val="24"/>
-          <w:lang w:val="en-US"/>
+        <w:rPr>
+          <w:rFonts w:ascii="Arial" w:hAnsi="Arial" w:cs="Arial"/>
+          <w:sz w:val="24"/>
+          <w:szCs w:val="24"/>
         </w:rPr>
       </w:pPr>
       <w:r>
@@ -914,610 +907,10 @@
           <w:rFonts w:ascii="Arial" w:hAnsi="Arial" w:cs="Arial"/>
           <w:sz w:val="24"/>
           <w:szCs w:val="24"/>
-          <w:lang w:val="en-US"/>
-        </w:rPr>
-        <w:t xml:space="preserve">    </w:t>
+        </w:rPr>
+        <w:t>Rode o arquivo Sql, antes de iniciar o programa.</w:t>
       </w:r>
-      <w:proofErr w:type="spellStart"/>
-      <w:proofErr w:type="gramStart"/>
-      <w:r>
-        <w:rPr>
-          <w:rFonts w:ascii="Arial" w:hAnsi="Arial" w:cs="Arial"/>
-          <w:sz w:val="24"/>
-          <w:szCs w:val="24"/>
-          <w:lang w:val="en-US"/>
-        </w:rPr>
-        <w:t>cod_cliente</w:t>
-      </w:r>
-      <w:proofErr w:type="spellEnd"/>
-      <w:proofErr w:type="gramEnd"/>
-      <w:r>
-        <w:rPr>
-          <w:rFonts w:ascii="Arial" w:hAnsi="Arial" w:cs="Arial"/>
-          <w:sz w:val="24"/>
-          <w:szCs w:val="24"/>
-          <w:lang w:val="en-US"/>
-        </w:rPr>
-        <w:t xml:space="preserve"> NUMBER GENERATED BY DEFAULT AS IDENTITY PRIMARY KEY,</w:t>
-      </w:r>
-    </w:p>
-    <w:p>
-      <w:pPr>
-        <w:spacing w:after="0"/>
-        <w:rPr>
-          <w:rFonts w:ascii="Arial" w:hAnsi="Arial" w:cs="Arial"/>
-          <w:sz w:val="24"/>
-          <w:szCs w:val="24"/>
-          <w:lang w:val="en-US"/>
-        </w:rPr>
-      </w:pPr>
-      <w:r>
-        <w:rPr>
-          <w:rFonts w:ascii="Arial" w:hAnsi="Arial" w:cs="Arial"/>
-          <w:sz w:val="24"/>
-          <w:szCs w:val="24"/>
-          <w:lang w:val="en-US"/>
-        </w:rPr>
-        <w:t xml:space="preserve">    </w:t>
-      </w:r>
-      <w:proofErr w:type="spellStart"/>
-      <w:proofErr w:type="gramStart"/>
-      <w:r>
-        <w:rPr>
-          <w:rFonts w:ascii="Arial" w:hAnsi="Arial" w:cs="Arial"/>
-          <w:sz w:val="24"/>
-          <w:szCs w:val="24"/>
-          <w:lang w:val="en-US"/>
-        </w:rPr>
-        <w:t>nome</w:t>
-      </w:r>
-      <w:proofErr w:type="spellEnd"/>
-      <w:proofErr w:type="gramEnd"/>
-      <w:r>
-        <w:rPr>
-          <w:rFonts w:ascii="Arial" w:hAnsi="Arial" w:cs="Arial"/>
-          <w:sz w:val="24"/>
-          <w:szCs w:val="24"/>
-          <w:lang w:val="en-US"/>
-        </w:rPr>
-        <w:t xml:space="preserve"> VARCHAR2(50) NOT NULL,</w:t>
-      </w:r>
-    </w:p>
-    <w:p>
-      <w:pPr>
-        <w:spacing w:after="0"/>
-        <w:rPr>
-          <w:rFonts w:ascii="Arial" w:hAnsi="Arial" w:cs="Arial"/>
-          <w:sz w:val="24"/>
-          <w:szCs w:val="24"/>
-          <w:lang w:val="en-US"/>
-        </w:rPr>
-      </w:pPr>
-      <w:r>
-        <w:rPr>
-          <w:rFonts w:ascii="Arial" w:hAnsi="Arial" w:cs="Arial"/>
-          <w:sz w:val="24"/>
-          <w:szCs w:val="24"/>
-          <w:lang w:val="en-US"/>
-        </w:rPr>
-        <w:t xml:space="preserve">    </w:t>
-      </w:r>
-      <w:proofErr w:type="spellStart"/>
-      <w:proofErr w:type="gramStart"/>
-      <w:r>
-        <w:rPr>
-          <w:rFonts w:ascii="Arial" w:hAnsi="Arial" w:cs="Arial"/>
-          <w:sz w:val="24"/>
-          <w:szCs w:val="24"/>
-          <w:lang w:val="en-US"/>
-        </w:rPr>
-        <w:t>sobrenome</w:t>
-      </w:r>
-      <w:proofErr w:type="spellEnd"/>
-      <w:proofErr w:type="gramEnd"/>
-      <w:r>
-        <w:rPr>
-          <w:rFonts w:ascii="Arial" w:hAnsi="Arial" w:cs="Arial"/>
-          <w:sz w:val="24"/>
-          <w:szCs w:val="24"/>
-          <w:lang w:val="en-US"/>
-        </w:rPr>
-        <w:t xml:space="preserve"> VARCHAR2(50) NOT NULL,</w:t>
-      </w:r>
-    </w:p>
-    <w:p>
-      <w:pPr>
-        <w:spacing w:after="0"/>
-        <w:rPr>
-          <w:rFonts w:ascii="Arial" w:hAnsi="Arial" w:cs="Arial"/>
-          <w:sz w:val="24"/>
-          <w:szCs w:val="24"/>
-        </w:rPr>
-      </w:pPr>
-      <w:r>
-        <w:rPr>
-          <w:rFonts w:ascii="Arial" w:hAnsi="Arial" w:cs="Arial"/>
-          <w:sz w:val="24"/>
-          <w:szCs w:val="24"/>
-          <w:lang w:val="en-US"/>
-        </w:rPr>
-        <w:t xml:space="preserve">    </w:t>
-      </w:r>
-      <w:r>
-        <w:rPr>
-          <w:rFonts w:ascii="Arial" w:hAnsi="Arial" w:cs="Arial"/>
-          <w:sz w:val="24"/>
-          <w:szCs w:val="24"/>
-        </w:rPr>
-        <w:t>data_nascimento DATE NOT NULL,</w:t>
-      </w:r>
-    </w:p>
-    <w:p>
-      <w:pPr>
-        <w:spacing w:after="0"/>
-        <w:rPr>
-          <w:rFonts w:ascii="Arial" w:hAnsi="Arial" w:cs="Arial"/>
-          <w:sz w:val="24"/>
-          <w:szCs w:val="24"/>
-          <w:lang w:val="en-US"/>
-        </w:rPr>
-      </w:pPr>
-      <w:r>
-        <w:rPr>
-          <w:rFonts w:ascii="Arial" w:hAnsi="Arial" w:cs="Arial"/>
-          <w:sz w:val="24"/>
-          <w:szCs w:val="24"/>
-        </w:rPr>
-        <w:t xml:space="preserve">    </w:t>
-      </w:r>
-      <w:proofErr w:type="spellStart"/>
-      <w:proofErr w:type="gramStart"/>
-      <w:r>
-        <w:rPr>
-          <w:rFonts w:ascii="Arial" w:hAnsi="Arial" w:cs="Arial"/>
-          <w:sz w:val="24"/>
-          <w:szCs w:val="24"/>
-          <w:lang w:val="en-US"/>
-        </w:rPr>
-        <w:t>telefone</w:t>
-      </w:r>
-      <w:proofErr w:type="spellEnd"/>
-      <w:proofErr w:type="gramEnd"/>
-      <w:r>
-        <w:rPr>
-          <w:rFonts w:ascii="Arial" w:hAnsi="Arial" w:cs="Arial"/>
-          <w:sz w:val="24"/>
-          <w:szCs w:val="24"/>
-          <w:lang w:val="en-US"/>
-        </w:rPr>
-        <w:t xml:space="preserve"> VARCHAR2(14) NOT NULL,</w:t>
-      </w:r>
-    </w:p>
-    <w:p>
-      <w:pPr>
-        <w:spacing w:after="0"/>
-        <w:rPr>
-          <w:rFonts w:ascii="Arial" w:hAnsi="Arial" w:cs="Arial"/>
-          <w:sz w:val="24"/>
-          <w:szCs w:val="24"/>
-          <w:lang w:val="en-US"/>
-        </w:rPr>
-      </w:pPr>
-      <w:r>
-        <w:rPr>
-          <w:rFonts w:ascii="Arial" w:hAnsi="Arial" w:cs="Arial"/>
-          <w:sz w:val="24"/>
-          <w:szCs w:val="24"/>
-          <w:lang w:val="en-US"/>
-        </w:rPr>
-        <w:t xml:space="preserve">    </w:t>
-      </w:r>
-      <w:proofErr w:type="spellStart"/>
-      <w:r>
-        <w:rPr>
-          <w:rFonts w:ascii="Arial" w:hAnsi="Arial" w:cs="Arial"/>
-          <w:sz w:val="24"/>
-          <w:szCs w:val="24"/>
-          <w:lang w:val="en-US"/>
-        </w:rPr>
-        <w:t>email_corporativo</w:t>
-      </w:r>
-      <w:proofErr w:type="spellEnd"/>
-      <w:r>
-        <w:rPr>
-          <w:rFonts w:ascii="Arial" w:hAnsi="Arial" w:cs="Arial"/>
-          <w:sz w:val="24"/>
-          <w:szCs w:val="24"/>
-          <w:lang w:val="en-US"/>
-        </w:rPr>
-        <w:t xml:space="preserve"> </w:t>
-      </w:r>
-      <w:proofErr w:type="gramStart"/>
-      <w:r>
-        <w:rPr>
-          <w:rFonts w:ascii="Arial" w:hAnsi="Arial" w:cs="Arial"/>
-          <w:sz w:val="24"/>
-          <w:szCs w:val="24"/>
-          <w:lang w:val="en-US"/>
-        </w:rPr>
-        <w:t>VARCHAR2(</w:t>
-      </w:r>
-      <w:proofErr w:type="gramEnd"/>
-      <w:r>
-        <w:rPr>
-          <w:rFonts w:ascii="Arial" w:hAnsi="Arial" w:cs="Arial"/>
-          <w:sz w:val="24"/>
-          <w:szCs w:val="24"/>
-          <w:lang w:val="en-US"/>
-        </w:rPr>
-        <w:t>100) NOT NULL,</w:t>
-      </w:r>
-    </w:p>
-    <w:p>
-      <w:pPr>
-        <w:spacing w:after="0"/>
-        <w:rPr>
-          <w:rFonts w:ascii="Arial" w:hAnsi="Arial" w:cs="Arial"/>
-          <w:sz w:val="24"/>
-          <w:szCs w:val="24"/>
-          <w:lang w:val="en-US"/>
-        </w:rPr>
-      </w:pPr>
-      <w:r>
-        <w:rPr>
-          <w:rFonts w:ascii="Arial" w:hAnsi="Arial" w:cs="Arial"/>
-          <w:sz w:val="24"/>
-          <w:szCs w:val="24"/>
-          <w:lang w:val="en-US"/>
-        </w:rPr>
-        <w:t xml:space="preserve">    </w:t>
-      </w:r>
-      <w:proofErr w:type="spellStart"/>
-      <w:r>
-        <w:rPr>
-          <w:rFonts w:ascii="Arial" w:hAnsi="Arial" w:cs="Arial"/>
-          <w:sz w:val="24"/>
-          <w:szCs w:val="24"/>
-          <w:lang w:val="en-US"/>
-        </w:rPr>
-        <w:t>nome_usuario</w:t>
-      </w:r>
-      <w:proofErr w:type="spellEnd"/>
-      <w:r>
-        <w:rPr>
-          <w:rFonts w:ascii="Arial" w:hAnsi="Arial" w:cs="Arial"/>
-          <w:sz w:val="24"/>
-          <w:szCs w:val="24"/>
-          <w:lang w:val="en-US"/>
-        </w:rPr>
-        <w:t xml:space="preserve"> </w:t>
-      </w:r>
-      <w:proofErr w:type="gramStart"/>
-      <w:r>
-        <w:rPr>
-          <w:rFonts w:ascii="Arial" w:hAnsi="Arial" w:cs="Arial"/>
-          <w:sz w:val="24"/>
-          <w:szCs w:val="24"/>
-          <w:lang w:val="en-US"/>
-        </w:rPr>
-        <w:t>VARCHAR2(</w:t>
-      </w:r>
-      <w:proofErr w:type="gramEnd"/>
-      <w:r>
-        <w:rPr>
-          <w:rFonts w:ascii="Arial" w:hAnsi="Arial" w:cs="Arial"/>
-          <w:sz w:val="24"/>
-          <w:szCs w:val="24"/>
-          <w:lang w:val="en-US"/>
-        </w:rPr>
-        <w:t>50) NOT NULL,</w:t>
-      </w:r>
-    </w:p>
-    <w:p>
-      <w:pPr>
-        <w:spacing w:after="0"/>
-        <w:rPr>
-          <w:rFonts w:ascii="Arial" w:hAnsi="Arial" w:cs="Arial"/>
-          <w:sz w:val="24"/>
-          <w:szCs w:val="24"/>
-          <w:lang w:val="en-US"/>
-        </w:rPr>
-      </w:pPr>
-      <w:r>
-        <w:rPr>
-          <w:rFonts w:ascii="Arial" w:hAnsi="Arial" w:cs="Arial"/>
-          <w:sz w:val="24"/>
-          <w:szCs w:val="24"/>
-          <w:lang w:val="en-US"/>
-        </w:rPr>
-        <w:t xml:space="preserve">    </w:t>
-      </w:r>
-      <w:proofErr w:type="spellStart"/>
-      <w:proofErr w:type="gramStart"/>
-      <w:r>
-        <w:rPr>
-          <w:rFonts w:ascii="Arial" w:hAnsi="Arial" w:cs="Arial"/>
-          <w:sz w:val="24"/>
-          <w:szCs w:val="24"/>
-          <w:lang w:val="en-US"/>
-        </w:rPr>
-        <w:t>senha</w:t>
-      </w:r>
-      <w:proofErr w:type="spellEnd"/>
-      <w:proofErr w:type="gramEnd"/>
-      <w:r>
-        <w:rPr>
-          <w:rFonts w:ascii="Arial" w:hAnsi="Arial" w:cs="Arial"/>
-          <w:sz w:val="24"/>
-          <w:szCs w:val="24"/>
-          <w:lang w:val="en-US"/>
-        </w:rPr>
-        <w:t xml:space="preserve"> VARCHAR2(50) NOT NULL</w:t>
-      </w:r>
-    </w:p>
-    <w:p>
-      <w:pPr>
-        <w:spacing w:after="0"/>
-        <w:rPr>
-          <w:rFonts w:ascii="Arial" w:hAnsi="Arial" w:cs="Arial"/>
-          <w:sz w:val="24"/>
-          <w:szCs w:val="24"/>
-          <w:lang w:val="en-US"/>
-        </w:rPr>
-      </w:pPr>
-      <w:r>
-        <w:rPr>
-          <w:rFonts w:ascii="Arial" w:hAnsi="Arial" w:cs="Arial"/>
-          <w:sz w:val="24"/>
-          <w:szCs w:val="24"/>
-          <w:lang w:val="en-US"/>
-        </w:rPr>
-        <w:t>);</w:t>
-      </w:r>
-    </w:p>
-    <w:p>
-      <w:pPr>
-        <w:spacing w:after="0"/>
-        <w:rPr>
-          <w:rFonts w:ascii="Arial" w:hAnsi="Arial" w:cs="Arial"/>
-          <w:sz w:val="24"/>
-          <w:szCs w:val="24"/>
-          <w:lang w:val="en-US"/>
-        </w:rPr>
-      </w:pPr>
-    </w:p>
-    <w:p>
-      <w:pPr>
-        <w:spacing w:after="0"/>
-        <w:rPr>
-          <w:rFonts w:ascii="Arial" w:hAnsi="Arial" w:cs="Arial"/>
-          <w:sz w:val="24"/>
-          <w:szCs w:val="24"/>
-          <w:lang w:val="en-US"/>
-        </w:rPr>
-      </w:pPr>
-      <w:r>
-        <w:rPr>
-          <w:rFonts w:ascii="Arial" w:hAnsi="Arial" w:cs="Arial"/>
-          <w:sz w:val="24"/>
-          <w:szCs w:val="24"/>
-          <w:lang w:val="en-US"/>
-        </w:rPr>
-        <w:t xml:space="preserve">CREATE TABLE </w:t>
-      </w:r>
-      <w:proofErr w:type="spellStart"/>
-      <w:r>
-        <w:rPr>
-          <w:rFonts w:ascii="Arial" w:hAnsi="Arial" w:cs="Arial"/>
-          <w:sz w:val="24"/>
-          <w:szCs w:val="24"/>
-          <w:lang w:val="en-US"/>
-        </w:rPr>
-        <w:t>ch_estoque</w:t>
-      </w:r>
-      <w:proofErr w:type="spellEnd"/>
-      <w:r>
-        <w:rPr>
-          <w:rFonts w:ascii="Arial" w:hAnsi="Arial" w:cs="Arial"/>
-          <w:sz w:val="24"/>
-          <w:szCs w:val="24"/>
-          <w:lang w:val="en-US"/>
-        </w:rPr>
-        <w:t xml:space="preserve"> (</w:t>
-      </w:r>
-    </w:p>
-    <w:p>
-      <w:pPr>
-        <w:spacing w:after="0"/>
-        <w:rPr>
-          <w:rFonts w:ascii="Arial" w:hAnsi="Arial" w:cs="Arial"/>
-          <w:sz w:val="24"/>
-          <w:szCs w:val="24"/>
-          <w:lang w:val="en-US"/>
-        </w:rPr>
-      </w:pPr>
-      <w:r>
-        <w:rPr>
-          <w:rFonts w:ascii="Arial" w:hAnsi="Arial" w:cs="Arial"/>
-          <w:sz w:val="24"/>
-          <w:szCs w:val="24"/>
-          <w:lang w:val="en-US"/>
-        </w:rPr>
-        <w:t xml:space="preserve">    </w:t>
-      </w:r>
-      <w:proofErr w:type="spellStart"/>
-      <w:proofErr w:type="gramStart"/>
-      <w:r>
-        <w:rPr>
-          <w:rFonts w:ascii="Arial" w:hAnsi="Arial" w:cs="Arial"/>
-          <w:sz w:val="24"/>
-          <w:szCs w:val="24"/>
-          <w:lang w:val="en-US"/>
-        </w:rPr>
-        <w:t>cod_estoque</w:t>
-      </w:r>
-      <w:proofErr w:type="spellEnd"/>
-      <w:proofErr w:type="gramEnd"/>
-      <w:r>
-        <w:rPr>
-          <w:rFonts w:ascii="Arial" w:hAnsi="Arial" w:cs="Arial"/>
-          <w:sz w:val="24"/>
-          <w:szCs w:val="24"/>
-          <w:lang w:val="en-US"/>
-        </w:rPr>
-        <w:t xml:space="preserve"> NUMBER GENERATED BY DEFAULT AS IDENTITY PRIMARY KEY,</w:t>
-      </w:r>
-    </w:p>
-    <w:p>
-      <w:pPr>
-        <w:spacing w:after="0"/>
-        <w:rPr>
-          <w:rFonts w:ascii="Arial" w:hAnsi="Arial" w:cs="Arial"/>
-          <w:sz w:val="24"/>
-          <w:szCs w:val="24"/>
-          <w:lang w:val="en-US"/>
-        </w:rPr>
-      </w:pPr>
-      <w:r>
-        <w:rPr>
-          <w:rFonts w:ascii="Arial" w:hAnsi="Arial" w:cs="Arial"/>
-          <w:sz w:val="24"/>
-          <w:szCs w:val="24"/>
-          <w:lang w:val="en-US"/>
-        </w:rPr>
-        <w:t xml:space="preserve">    </w:t>
-      </w:r>
-      <w:proofErr w:type="spellStart"/>
-      <w:proofErr w:type="gramStart"/>
-      <w:r>
-        <w:rPr>
-          <w:rFonts w:ascii="Arial" w:hAnsi="Arial" w:cs="Arial"/>
-          <w:sz w:val="24"/>
-          <w:szCs w:val="24"/>
-          <w:lang w:val="en-US"/>
-        </w:rPr>
-        <w:t>ch_cliente_cod_cliente</w:t>
-      </w:r>
-      <w:proofErr w:type="spellEnd"/>
-      <w:proofErr w:type="gramEnd"/>
-      <w:r>
-        <w:rPr>
-          <w:rFonts w:ascii="Arial" w:hAnsi="Arial" w:cs="Arial"/>
-          <w:sz w:val="24"/>
-          <w:szCs w:val="24"/>
-          <w:lang w:val="en-US"/>
-        </w:rPr>
-        <w:t xml:space="preserve"> NUMBER NOT NULL,</w:t>
-      </w:r>
-    </w:p>
-    <w:p>
-      <w:pPr>
-        <w:spacing w:after="0"/>
-        <w:rPr>
-          <w:rFonts w:ascii="Arial" w:hAnsi="Arial" w:cs="Arial"/>
-          <w:sz w:val="24"/>
-          <w:szCs w:val="24"/>
-          <w:lang w:val="en-US"/>
-        </w:rPr>
-      </w:pPr>
-      <w:r>
-        <w:rPr>
-          <w:rFonts w:ascii="Arial" w:hAnsi="Arial" w:cs="Arial"/>
-          <w:sz w:val="24"/>
-          <w:szCs w:val="24"/>
-          <w:lang w:val="en-US"/>
-        </w:rPr>
-        <w:t xml:space="preserve">    FOREIGN KEY (</w:t>
-      </w:r>
-      <w:proofErr w:type="spellStart"/>
-      <w:r>
-        <w:rPr>
-          <w:rFonts w:ascii="Arial" w:hAnsi="Arial" w:cs="Arial"/>
-          <w:sz w:val="24"/>
-          <w:szCs w:val="24"/>
-          <w:lang w:val="en-US"/>
-        </w:rPr>
-        <w:t>ch_cliente_cod_cliente</w:t>
-      </w:r>
-      <w:proofErr w:type="spellEnd"/>
-      <w:r>
-        <w:rPr>
-          <w:rFonts w:ascii="Arial" w:hAnsi="Arial" w:cs="Arial"/>
-          <w:sz w:val="24"/>
-          <w:szCs w:val="24"/>
-          <w:lang w:val="en-US"/>
-        </w:rPr>
-        <w:t xml:space="preserve">) REFERENCES </w:t>
-      </w:r>
-      <w:proofErr w:type="spellStart"/>
-      <w:r>
-        <w:rPr>
-          <w:rFonts w:ascii="Arial" w:hAnsi="Arial" w:cs="Arial"/>
-          <w:sz w:val="24"/>
-          <w:szCs w:val="24"/>
-          <w:lang w:val="en-US"/>
-        </w:rPr>
-        <w:t>ch_</w:t>
-      </w:r>
-      <w:proofErr w:type="gramStart"/>
-      <w:r>
-        <w:rPr>
-          <w:rFonts w:ascii="Arial" w:hAnsi="Arial" w:cs="Arial"/>
-          <w:sz w:val="24"/>
-          <w:szCs w:val="24"/>
-          <w:lang w:val="en-US"/>
-        </w:rPr>
-        <w:t>cliente</w:t>
-      </w:r>
-      <w:proofErr w:type="spellEnd"/>
-      <w:r>
-        <w:rPr>
-          <w:rFonts w:ascii="Arial" w:hAnsi="Arial" w:cs="Arial"/>
-          <w:sz w:val="24"/>
-          <w:szCs w:val="24"/>
-          <w:lang w:val="en-US"/>
-        </w:rPr>
-        <w:t>(</w:t>
-      </w:r>
-      <w:proofErr w:type="spellStart"/>
-      <w:proofErr w:type="gramEnd"/>
-      <w:r>
-        <w:rPr>
-          <w:rFonts w:ascii="Arial" w:hAnsi="Arial" w:cs="Arial"/>
-          <w:sz w:val="24"/>
-          <w:szCs w:val="24"/>
-          <w:lang w:val="en-US"/>
-        </w:rPr>
-        <w:t>cod_cliente</w:t>
-      </w:r>
-      <w:proofErr w:type="spellEnd"/>
-      <w:r>
-        <w:rPr>
-          <w:rFonts w:ascii="Arial" w:hAnsi="Arial" w:cs="Arial"/>
-          <w:sz w:val="24"/>
-          <w:szCs w:val="24"/>
-          <w:lang w:val="en-US"/>
-        </w:rPr>
-        <w:t>)</w:t>
-      </w:r>
-    </w:p>
-    <w:p>
-      <w:pPr>
-        <w:spacing w:after="0"/>
-        <w:rPr>
-          <w:rFonts w:ascii="Arial" w:hAnsi="Arial" w:cs="Arial"/>
-          <w:sz w:val="24"/>
-          <w:szCs w:val="24"/>
-        </w:rPr>
-      </w:pPr>
-      <w:r>
-        <w:rPr>
-          <w:rFonts w:ascii="Arial" w:hAnsi="Arial" w:cs="Arial"/>
-          <w:sz w:val="24"/>
-          <w:szCs w:val="24"/>
-        </w:rPr>
-        <w:t>);</w:t>
-      </w:r>
+      <w:bookmarkEnd w:id="3"/>
     </w:p>
     <w:sectPr>
       <w:footerReference w:type="default" r:id="rId10"/>
@@ -4360,7 +3753,7 @@
 </file>
 
 <file path=customXml/itemProps1.xml><?xml version="1.0" encoding="utf-8"?>
-<ds:datastoreItem xmlns:ds="http://schemas.openxmlformats.org/officeDocument/2006/customXml" ds:itemID="{1E6D2123-AD26-4CEE-8FAF-D52A9C0B35AE}">
+<ds:datastoreItem xmlns:ds="http://schemas.openxmlformats.org/officeDocument/2006/customXml" ds:itemID="{0C56BC2C-CAF6-4B2C-AA8D-B098DCD78512}">
   <ds:schemaRefs>
     <ds:schemaRef ds:uri="http://schemas.openxmlformats.org/officeDocument/2006/bibliography"/>
   </ds:schemaRefs>

</xml_diff>